<commit_message>
add compilation in documentation
</commit_message>
<xml_diff>
--- a/doc/dashboardDocumentation.docx
+++ b/doc/dashboardDocumentation.docx
@@ -104,6 +104,7 @@
           <w:bCs/>
           <w:sz w:val="96"/>
           <w:szCs w:val="96"/>
+          <w:lang w:val="en-US"/>
         </w:rPr>
       </w:pPr>
       <w:r>
@@ -113,6 +114,7 @@
           <w:bCs/>
           <w:sz w:val="96"/>
           <w:szCs w:val="96"/>
+          <w:lang w:val="en-US"/>
         </w:rPr>
         <w:t>Dashboard</w:t>
       </w:r>
@@ -129,6 +131,7 @@
           <w:bCs/>
           <w:sz w:val="96"/>
           <w:szCs w:val="96"/>
+          <w:lang w:val="en-US"/>
         </w:rPr>
       </w:pPr>
     </w:p>
@@ -144,6 +147,7 @@
           <w:bCs/>
           <w:sz w:val="96"/>
           <w:szCs w:val="96"/>
+          <w:lang w:val="en-US"/>
         </w:rPr>
       </w:pPr>
     </w:p>
@@ -159,6 +163,7 @@
           <w:bCs/>
           <w:sz w:val="96"/>
           <w:szCs w:val="96"/>
+          <w:lang w:val="en-US"/>
         </w:rPr>
       </w:pPr>
     </w:p>
@@ -174,6 +179,7 @@
           <w:bCs/>
           <w:sz w:val="96"/>
           <w:szCs w:val="96"/>
+          <w:lang w:val="en-US"/>
         </w:rPr>
       </w:pPr>
     </w:p>
@@ -188,6 +194,7 @@
           <w:bCs/>
           <w:sz w:val="44"/>
           <w:szCs w:val="44"/>
+          <w:lang w:val="en-US"/>
         </w:rPr>
       </w:pPr>
     </w:p>
@@ -202,6 +209,7 @@
           <w:bCs/>
           <w:sz w:val="44"/>
           <w:szCs w:val="44"/>
+          <w:lang w:val="en-US"/>
         </w:rPr>
       </w:pPr>
     </w:p>
@@ -219,6 +227,7 @@
           <w:bCs/>
           <w:sz w:val="40"/>
           <w:szCs w:val="40"/>
+          <w:lang w:val="en-US"/>
         </w:rPr>
       </w:pPr>
       <w:r>
@@ -228,6 +237,7 @@
           <w:bCs/>
           <w:sz w:val="40"/>
           <w:szCs w:val="40"/>
+          <w:lang w:val="en-US"/>
         </w:rPr>
         <w:lastRenderedPageBreak/>
         <w:t>Introduction</w:t>
@@ -239,6 +249,7 @@
           <w:bCs/>
           <w:sz w:val="40"/>
           <w:szCs w:val="40"/>
+          <w:lang w:val="en-US"/>
         </w:rPr>
         <w:tab/>
       </w:r>
@@ -251,6 +262,7 @@
           <w:bCs/>
           <w:sz w:val="40"/>
           <w:szCs w:val="40"/>
+          <w:lang w:val="en-US"/>
         </w:rPr>
       </w:pPr>
     </w:p>
@@ -738,56 +750,7 @@
     </w:p>
     <w:p>
       <w:pPr>
-        <w:rPr>
-          <w:rFonts w:ascii="Century" w:hAnsi="Century" w:cs="Times New Roman"/>
-          <w:sz w:val="28"/>
-          <w:szCs w:val="28"/>
-          <w:lang w:val="en-US"/>
-        </w:rPr>
-      </w:pPr>
-    </w:p>
-    <w:p>
-      <w:pPr>
-        <w:rPr>
-          <w:rFonts w:ascii="Century" w:hAnsi="Century" w:cs="Times New Roman"/>
-          <w:sz w:val="28"/>
-          <w:szCs w:val="28"/>
-          <w:lang w:val="en-US"/>
-        </w:rPr>
-      </w:pPr>
-    </w:p>
-    <w:p>
-      <w:pPr>
-        <w:rPr>
-          <w:rFonts w:ascii="Century" w:hAnsi="Century" w:cs="Times New Roman"/>
-          <w:sz w:val="28"/>
-          <w:szCs w:val="28"/>
-          <w:lang w:val="en-US"/>
-        </w:rPr>
-      </w:pPr>
-    </w:p>
-    <w:p>
-      <w:pPr>
-        <w:rPr>
-          <w:rFonts w:ascii="Century" w:hAnsi="Century" w:cs="Times New Roman"/>
-          <w:sz w:val="28"/>
-          <w:szCs w:val="28"/>
-          <w:lang w:val="en-US"/>
-        </w:rPr>
-      </w:pPr>
-    </w:p>
-    <w:p>
-      <w:pPr>
-        <w:rPr>
-          <w:rFonts w:ascii="Century" w:hAnsi="Century" w:cs="Times New Roman"/>
-          <w:sz w:val="28"/>
-          <w:szCs w:val="28"/>
-          <w:lang w:val="en-US"/>
-        </w:rPr>
-      </w:pPr>
-    </w:p>
-    <w:p>
-      <w:pPr>
+        <w:pStyle w:val="Paragraphedeliste"/>
         <w:rPr>
           <w:rFonts w:ascii="Century" w:hAnsi="Century" w:cs="Times New Roman"/>
           <w:sz w:val="28"/>
@@ -819,7 +782,160 @@
           <w:szCs w:val="40"/>
           <w:lang w:val="en-US"/>
         </w:rPr>
-        <w:lastRenderedPageBreak/>
+        <w:t>Compilation</w:t>
+      </w:r>
+    </w:p>
+    <w:p>
+      <w:pPr>
+        <w:rPr>
+          <w:rFonts w:ascii="Century" w:hAnsi="Century" w:cs="Times New Roman"/>
+          <w:sz w:val="28"/>
+          <w:szCs w:val="28"/>
+          <w:lang w:val="en-US"/>
+        </w:rPr>
+      </w:pPr>
+    </w:p>
+    <w:p>
+      <w:pPr>
+        <w:rPr>
+          <w:rFonts w:ascii="Century" w:hAnsi="Century" w:cs="Times New Roman"/>
+          <w:sz w:val="28"/>
+          <w:szCs w:val="28"/>
+          <w:lang w:val="en-US"/>
+        </w:rPr>
+      </w:pPr>
+      <w:proofErr w:type="gramStart"/>
+      <w:r>
+        <w:rPr>
+          <w:rFonts w:ascii="Century" w:hAnsi="Century" w:cs="Times New Roman"/>
+          <w:sz w:val="28"/>
+          <w:szCs w:val="28"/>
+          <w:lang w:val="en-US"/>
+        </w:rPr>
+        <w:t xml:space="preserve">“ </w:t>
+      </w:r>
+      <w:r>
+        <w:rPr>
+          <w:rFonts w:ascii="Century" w:hAnsi="Century" w:cs="Times New Roman"/>
+          <w:sz w:val="28"/>
+          <w:szCs w:val="28"/>
+          <w:lang w:val="en-US"/>
+        </w:rPr>
+        <w:t>docker</w:t>
+      </w:r>
+      <w:proofErr w:type="gramEnd"/>
+      <w:r>
+        <w:rPr>
+          <w:rFonts w:ascii="Century" w:hAnsi="Century" w:cs="Times New Roman"/>
+          <w:sz w:val="28"/>
+          <w:szCs w:val="28"/>
+          <w:lang w:val="en-US"/>
+        </w:rPr>
+        <w:t>-compose build &amp;&amp; docker-compose up</w:t>
+      </w:r>
+      <w:r>
+        <w:rPr>
+          <w:rFonts w:ascii="Century" w:hAnsi="Century" w:cs="Times New Roman"/>
+          <w:sz w:val="28"/>
+          <w:szCs w:val="28"/>
+          <w:lang w:val="en-US"/>
+        </w:rPr>
+        <w:t xml:space="preserve"> ”</w:t>
+      </w:r>
+    </w:p>
+    <w:p>
+      <w:pPr>
+        <w:rPr>
+          <w:rFonts w:ascii="Century" w:hAnsi="Century" w:cs="Times New Roman"/>
+          <w:sz w:val="28"/>
+          <w:szCs w:val="28"/>
+          <w:lang w:val="en-US"/>
+        </w:rPr>
+      </w:pPr>
+      <w:r>
+        <w:rPr>
+          <w:rFonts w:ascii="Century" w:hAnsi="Century" w:cs="Times New Roman"/>
+          <w:sz w:val="28"/>
+          <w:szCs w:val="28"/>
+          <w:lang w:val="en-US"/>
+        </w:rPr>
+        <w:br/>
+        <w:t>You can also use “./build.sh”.</w:t>
+      </w:r>
+    </w:p>
+    <w:p>
+      <w:pPr>
+        <w:rPr>
+          <w:rFonts w:ascii="Century" w:hAnsi="Century" w:cs="Times New Roman"/>
+          <w:sz w:val="28"/>
+          <w:szCs w:val="28"/>
+          <w:lang w:val="en-US"/>
+        </w:rPr>
+      </w:pPr>
+    </w:p>
+    <w:p>
+      <w:pPr>
+        <w:rPr>
+          <w:rFonts w:ascii="Century" w:hAnsi="Century" w:cs="Times New Roman"/>
+          <w:sz w:val="28"/>
+          <w:szCs w:val="28"/>
+          <w:lang w:val="en-US"/>
+        </w:rPr>
+      </w:pPr>
+    </w:p>
+    <w:p>
+      <w:pPr>
+        <w:rPr>
+          <w:rFonts w:ascii="Century" w:hAnsi="Century" w:cs="Times New Roman"/>
+          <w:sz w:val="28"/>
+          <w:szCs w:val="28"/>
+          <w:lang w:val="en-US"/>
+        </w:rPr>
+      </w:pPr>
+    </w:p>
+    <w:p>
+      <w:pPr>
+        <w:rPr>
+          <w:rFonts w:ascii="Century" w:hAnsi="Century" w:cs="Times New Roman"/>
+          <w:sz w:val="28"/>
+          <w:szCs w:val="28"/>
+          <w:lang w:val="en-US"/>
+        </w:rPr>
+      </w:pPr>
+    </w:p>
+    <w:p>
+      <w:pPr>
+        <w:rPr>
+          <w:rFonts w:ascii="Century" w:hAnsi="Century" w:cs="Times New Roman"/>
+          <w:sz w:val="28"/>
+          <w:szCs w:val="28"/>
+          <w:lang w:val="en-US"/>
+        </w:rPr>
+      </w:pPr>
+    </w:p>
+    <w:p>
+      <w:pPr>
+        <w:pBdr>
+          <w:bottom w:val="single" w:sz="4" w:space="1" w:color="auto"/>
+        </w:pBdr>
+        <w:rPr>
+          <w:rFonts w:ascii="Century" w:hAnsi="Century" w:cs="Times New Roman"/>
+          <w:b/>
+          <w:bCs/>
+          <w:sz w:val="40"/>
+          <w:szCs w:val="40"/>
+          <w:lang w:val="en-US"/>
+        </w:rPr>
+      </w:pPr>
+      <w:r>
+        <w:rPr>
+          <w:rFonts w:ascii="Century" w:hAnsi="Century" w:cs="Times New Roman"/>
+          <w:b/>
+          <w:bCs/>
+          <w:sz w:val="40"/>
+          <w:szCs w:val="40"/>
+          <w:lang w:val="en-US"/>
+        </w:rPr>
         <w:t>Routes of the Node.js server</w:t>
       </w:r>
     </w:p>
@@ -1771,7 +1887,6 @@
           <w:szCs w:val="40"/>
           <w:lang w:val="en-US"/>
         </w:rPr>
-        <w:lastRenderedPageBreak/>
         <w:t>Views of the Node.js server</w:t>
       </w:r>
     </w:p>
@@ -2426,7 +2541,6 @@
           <w:szCs w:val="40"/>
           <w:lang w:val="en-US"/>
         </w:rPr>
-        <w:lastRenderedPageBreak/>
         <w:t>Services &amp; Widgets</w:t>
       </w:r>
     </w:p>
@@ -2565,14 +2679,43 @@
     </w:p>
     <w:p>
       <w:pPr>
+        <w:rPr>
+          <w:rFonts w:ascii="Century" w:hAnsi="Century" w:cs="Times New Roman"/>
+          <w:sz w:val="28"/>
+          <w:szCs w:val="28"/>
+          <w:lang w:val="en-US"/>
+        </w:rPr>
+      </w:pPr>
+      <w:bookmarkStart w:id="0" w:name="_GoBack"/>
+      <w:bookmarkEnd w:id="0"/>
+    </w:p>
+    <w:p>
+      <w:pPr>
         <w:pStyle w:val="Paragraphedeliste"/>
-        <w:rPr>
-          <w:rFonts w:ascii="Century" w:hAnsi="Century" w:cs="Times New Roman"/>
-          <w:sz w:val="28"/>
-          <w:szCs w:val="28"/>
-          <w:lang w:val="en-US"/>
-        </w:rPr>
-      </w:pPr>
+        <w:numPr>
+          <w:ilvl w:val="0"/>
+          <w:numId w:val="4"/>
+        </w:numPr>
+        <w:rPr>
+          <w:rFonts w:ascii="Century" w:hAnsi="Century" w:cs="Times New Roman"/>
+          <w:b/>
+          <w:bCs/>
+          <w:sz w:val="28"/>
+          <w:szCs w:val="28"/>
+          <w:lang w:val="en-US"/>
+        </w:rPr>
+      </w:pPr>
+      <w:r>
+        <w:rPr>
+          <w:rFonts w:ascii="Century" w:hAnsi="Century" w:cs="Times New Roman"/>
+          <w:b/>
+          <w:bCs/>
+          <w:sz w:val="28"/>
+          <w:szCs w:val="28"/>
+          <w:lang w:val="en-US"/>
+        </w:rPr>
+        <w:t>Weather Service</w:t>
+      </w:r>
     </w:p>
     <w:p>
       <w:pPr>
@@ -2588,6 +2731,25 @@
           <w:lang w:val="en-US"/>
         </w:rPr>
       </w:pPr>
+      <w:r>
+        <w:rPr>
+          <w:rFonts w:ascii="Century" w:hAnsi="Century" w:cs="Times New Roman"/>
+          <w:sz w:val="28"/>
+          <w:szCs w:val="28"/>
+          <w:lang w:val="en-US"/>
+        </w:rPr>
+        <w:t>Weather Temperature – This widget allows you to see weather temperature with small description.</w:t>
+      </w:r>
+    </w:p>
+    <w:p>
+      <w:pPr>
+        <w:rPr>
+          <w:rFonts w:ascii="Century" w:hAnsi="Century" w:cs="Times New Roman"/>
+          <w:sz w:val="28"/>
+          <w:szCs w:val="28"/>
+          <w:lang w:val="en-US"/>
+        </w:rPr>
+      </w:pPr>
     </w:p>
     <w:p>
       <w:pPr>
@@ -2614,7 +2776,7 @@
           <w:szCs w:val="28"/>
           <w:lang w:val="en-US"/>
         </w:rPr>
-        <w:t>Weather Service</w:t>
+        <w:t>Cinema Service</w:t>
       </w:r>
     </w:p>
     <w:p>
@@ -2626,25 +2788,29 @@
         </w:numPr>
         <w:rPr>
           <w:rFonts w:ascii="Century" w:hAnsi="Century" w:cs="Times New Roman"/>
-          <w:sz w:val="28"/>
-          <w:szCs w:val="28"/>
-          <w:lang w:val="en-US"/>
-        </w:rPr>
-      </w:pPr>
-      <w:r>
-        <w:rPr>
-          <w:rFonts w:ascii="Century" w:hAnsi="Century" w:cs="Times New Roman"/>
-          <w:sz w:val="28"/>
-          <w:szCs w:val="28"/>
-          <w:lang w:val="en-US"/>
-        </w:rPr>
-        <w:t>Weather Temperature – This widget allows you to see weather temperature with small description.</w:t>
-      </w:r>
-    </w:p>
-    <w:p>
-      <w:pPr>
-        <w:rPr>
-          <w:rFonts w:ascii="Century" w:hAnsi="Century" w:cs="Times New Roman"/>
+          <w:b/>
+          <w:bCs/>
+          <w:sz w:val="28"/>
+          <w:szCs w:val="28"/>
+          <w:lang w:val="en-US"/>
+        </w:rPr>
+      </w:pPr>
+      <w:r>
+        <w:rPr>
+          <w:rFonts w:ascii="Century" w:hAnsi="Century" w:cs="Times New Roman"/>
+          <w:sz w:val="28"/>
+          <w:szCs w:val="28"/>
+          <w:lang w:val="en-US"/>
+        </w:rPr>
+        <w:t>Movie Information – This widget allows you to see movie information.</w:t>
+      </w:r>
+    </w:p>
+    <w:p>
+      <w:pPr>
+        <w:rPr>
+          <w:rFonts w:ascii="Century" w:hAnsi="Century" w:cs="Times New Roman"/>
+          <w:b/>
+          <w:bCs/>
           <w:sz w:val="28"/>
           <w:szCs w:val="28"/>
           <w:lang w:val="en-US"/>
@@ -2676,7 +2842,7 @@
           <w:szCs w:val="28"/>
           <w:lang w:val="en-US"/>
         </w:rPr>
-        <w:t>Cinema Service</w:t>
+        <w:t>Adult Content Service</w:t>
       </w:r>
     </w:p>
     <w:p>
@@ -2688,21 +2854,19 @@
         </w:numPr>
         <w:rPr>
           <w:rFonts w:ascii="Century" w:hAnsi="Century" w:cs="Times New Roman"/>
-          <w:b/>
-          <w:bCs/>
-          <w:sz w:val="28"/>
-          <w:szCs w:val="28"/>
-          <w:lang w:val="en-US"/>
-        </w:rPr>
-      </w:pPr>
-      <w:r>
-        <w:rPr>
-          <w:rFonts w:ascii="Century" w:hAnsi="Century" w:cs="Times New Roman"/>
-          <w:sz w:val="28"/>
-          <w:szCs w:val="28"/>
-          <w:lang w:val="en-US"/>
-        </w:rPr>
-        <w:t>Movie Information – This widget allows you to see movie information.</w:t>
+          <w:sz w:val="28"/>
+          <w:szCs w:val="28"/>
+          <w:lang w:val="en-US"/>
+        </w:rPr>
+      </w:pPr>
+      <w:r>
+        <w:rPr>
+          <w:rFonts w:ascii="Century" w:hAnsi="Century" w:cs="Times New Roman"/>
+          <w:sz w:val="28"/>
+          <w:szCs w:val="28"/>
+          <w:lang w:val="en-US"/>
+        </w:rPr>
+        <w:t>Movie – This widget allows you to see adult content movie.</w:t>
       </w:r>
     </w:p>
     <w:p>
@@ -2742,7 +2906,7 @@
           <w:szCs w:val="28"/>
           <w:lang w:val="en-US"/>
         </w:rPr>
-        <w:t>Adult Content Service</w:t>
+        <w:t>Joke Service</w:t>
       </w:r>
     </w:p>
     <w:p>
@@ -2766,74 +2930,8 @@
           <w:szCs w:val="28"/>
           <w:lang w:val="en-US"/>
         </w:rPr>
-        <w:t>Movie – This widget allows you to see adult content movie.</w:t>
-      </w:r>
-    </w:p>
-    <w:p>
-      <w:pPr>
-        <w:rPr>
-          <w:rFonts w:ascii="Century" w:hAnsi="Century" w:cs="Times New Roman"/>
-          <w:b/>
-          <w:bCs/>
-          <w:sz w:val="28"/>
-          <w:szCs w:val="28"/>
-          <w:lang w:val="en-US"/>
-        </w:rPr>
-      </w:pPr>
-    </w:p>
-    <w:p>
-      <w:pPr>
-        <w:pStyle w:val="Paragraphedeliste"/>
-        <w:numPr>
-          <w:ilvl w:val="0"/>
-          <w:numId w:val="4"/>
-        </w:numPr>
-        <w:rPr>
-          <w:rFonts w:ascii="Century" w:hAnsi="Century" w:cs="Times New Roman"/>
-          <w:b/>
-          <w:bCs/>
-          <w:sz w:val="28"/>
-          <w:szCs w:val="28"/>
-          <w:lang w:val="en-US"/>
-        </w:rPr>
-      </w:pPr>
-      <w:r>
-        <w:rPr>
-          <w:rFonts w:ascii="Century" w:hAnsi="Century" w:cs="Times New Roman"/>
-          <w:b/>
-          <w:bCs/>
-          <w:sz w:val="28"/>
-          <w:szCs w:val="28"/>
-          <w:lang w:val="en-US"/>
-        </w:rPr>
-        <w:t>Joke Service</w:t>
-      </w:r>
-    </w:p>
-    <w:p>
-      <w:pPr>
-        <w:pStyle w:val="Paragraphedeliste"/>
-        <w:numPr>
-          <w:ilvl w:val="1"/>
-          <w:numId w:val="4"/>
-        </w:numPr>
-        <w:rPr>
-          <w:rFonts w:ascii="Century" w:hAnsi="Century" w:cs="Times New Roman"/>
-          <w:sz w:val="28"/>
-          <w:szCs w:val="28"/>
-          <w:lang w:val="en-US"/>
-        </w:rPr>
-      </w:pPr>
-      <w:r>
-        <w:rPr>
-          <w:rFonts w:ascii="Century" w:hAnsi="Century" w:cs="Times New Roman"/>
-          <w:sz w:val="28"/>
-          <w:szCs w:val="28"/>
-          <w:lang w:val="en-US"/>
-        </w:rPr>
         <w:t>Chuck Norris Joke – This widget allows to see Chuck Norris joke.</w:t>
       </w:r>
-      <w:bookmarkStart w:id="0" w:name="_GoBack"/>
-      <w:bookmarkEnd w:id="0"/>
     </w:p>
     <w:sectPr>
       <w:headerReference w:type="even" r:id="rId8"/>
@@ -2912,6 +3010,11 @@
         <w:docPartUnique/>
       </w:docPartObj>
     </w:sdtPr>
+    <w:sdtEndPr>
+      <w:rPr>
+        <w:rStyle w:val="Numrodepage"/>
+      </w:rPr>
+    </w:sdtEndPr>
     <w:sdtContent>
       <w:p>
         <w:pPr>
@@ -2964,6 +3067,11 @@
         <w:docPartUnique/>
       </w:docPartObj>
     </w:sdtPr>
+    <w:sdtEndPr>
+      <w:rPr>
+        <w:rStyle w:val="Numrodepage"/>
+      </w:rPr>
+    </w:sdtEndPr>
     <w:sdtContent>
       <w:p>
         <w:pPr>
@@ -3019,6 +3127,118 @@
 <file path=word/numbering.xml><?xml version="1.0" encoding="utf-8"?>
 <w:numbering xmlns:wpc="http://schemas.microsoft.com/office/word/2010/wordprocessingCanvas" xmlns:cx="http://schemas.microsoft.com/office/drawing/2014/chartex" xmlns:cx1="http://schemas.microsoft.com/office/drawing/2015/9/8/chartex" xmlns:cx2="http://schemas.microsoft.com/office/drawing/2015/10/21/chartex" xmlns:cx3="http://schemas.microsoft.com/office/drawing/2016/5/9/chartex" xmlns:cx4="http://schemas.microsoft.com/office/drawing/2016/5/10/chartex" xmlns:cx5="http://schemas.microsoft.com/office/drawing/2016/5/11/chartex" xmlns:cx6="http://schemas.microsoft.com/office/drawing/2016/5/12/chartex" xmlns:cx7="http://schemas.microsoft.com/office/drawing/2016/5/13/chartex" xmlns:cx8="http://schemas.microsoft.com/office/drawing/2016/5/14/chartex" xmlns:mc="http://schemas.openxmlformats.org/markup-compatibility/2006" xmlns:aink="http://schemas.microsoft.com/office/drawing/2016/ink" xmlns:am3d="http://schemas.microsoft.com/office/drawing/2017/model3d" xmlns:o="urn:schemas-microsoft-com:office:office" xmlns:r="http://schemas.openxmlformats.org/officeDocument/2006/relationships" xmlns:m="http://schemas.openxmlformats.org/officeDocument/2006/math" xmlns:v="urn:schemas-microsoft-com:vml" xmlns:wp14="http://schemas.microsoft.com/office/word/2010/wordprocessingDrawing" xmlns:wp="http://schemas.openxmlformats.org/drawingml/2006/wordprocessingDrawing" xmlns:w10="urn:schemas-microsoft-com:office:word" xmlns:w="http://schemas.openxmlformats.org/wordprocessingml/2006/main" xmlns:w14="http://schemas.microsoft.com/office/word/2010/wordml" xmlns:w15="http://schemas.microsoft.com/office/word/2012/wordml" xmlns:w16cid="http://schemas.microsoft.com/office/word/2016/wordml/cid" xmlns:w16se="http://schemas.microsoft.com/office/word/2015/wordml/symex" xmlns:wpg="http://schemas.microsoft.com/office/word/2010/wordprocessingGroup" xmlns:wpi="http://schemas.microsoft.com/office/word/2010/wordprocessingInk" xmlns:wne="http://schemas.microsoft.com/office/word/2006/wordml" xmlns:wps="http://schemas.microsoft.com/office/word/2010/wordprocessingShape" mc:Ignorable="w14 w15 w16se w16cid wp14">
   <w:abstractNum w:abstractNumId="0" w15:restartNumberingAfterBreak="0">
+    <w:nsid w:val="0B975F47"/>
+    <w:multiLevelType w:val="hybridMultilevel"/>
+    <w:tmpl w:val="4D4CEC24"/>
+    <w:lvl w:ilvl="0" w:tplc="AE6860C8">
+      <w:numFmt w:val="bullet"/>
+      <w:lvlText w:val="-"/>
+      <w:lvlJc w:val="left"/>
+      <w:pPr>
+        <w:ind w:left="720" w:hanging="360"/>
+      </w:pPr>
+      <w:rPr>
+        <w:rFonts w:ascii="Century" w:eastAsiaTheme="minorHAnsi" w:hAnsi="Century" w:cs="Times New Roman" w:hint="default"/>
+      </w:rPr>
+    </w:lvl>
+    <w:lvl w:ilvl="1" w:tplc="040C0003" w:tentative="1">
+      <w:start w:val="1"/>
+      <w:numFmt w:val="bullet"/>
+      <w:lvlText w:val="o"/>
+      <w:lvlJc w:val="left"/>
+      <w:pPr>
+        <w:ind w:left="1440" w:hanging="360"/>
+      </w:pPr>
+      <w:rPr>
+        <w:rFonts w:ascii="Courier New" w:hAnsi="Courier New" w:cs="Courier New" w:hint="default"/>
+      </w:rPr>
+    </w:lvl>
+    <w:lvl w:ilvl="2" w:tplc="040C0005" w:tentative="1">
+      <w:start w:val="1"/>
+      <w:numFmt w:val="bullet"/>
+      <w:lvlText w:val=""/>
+      <w:lvlJc w:val="left"/>
+      <w:pPr>
+        <w:ind w:left="2160" w:hanging="360"/>
+      </w:pPr>
+      <w:rPr>
+        <w:rFonts w:ascii="Wingdings" w:hAnsi="Wingdings" w:hint="default"/>
+      </w:rPr>
+    </w:lvl>
+    <w:lvl w:ilvl="3" w:tplc="040C0001" w:tentative="1">
+      <w:start w:val="1"/>
+      <w:numFmt w:val="bullet"/>
+      <w:lvlText w:val=""/>
+      <w:lvlJc w:val="left"/>
+      <w:pPr>
+        <w:ind w:left="2880" w:hanging="360"/>
+      </w:pPr>
+      <w:rPr>
+        <w:rFonts w:ascii="Symbol" w:hAnsi="Symbol" w:hint="default"/>
+      </w:rPr>
+    </w:lvl>
+    <w:lvl w:ilvl="4" w:tplc="040C0003" w:tentative="1">
+      <w:start w:val="1"/>
+      <w:numFmt w:val="bullet"/>
+      <w:lvlText w:val="o"/>
+      <w:lvlJc w:val="left"/>
+      <w:pPr>
+        <w:ind w:left="3600" w:hanging="360"/>
+      </w:pPr>
+      <w:rPr>
+        <w:rFonts w:ascii="Courier New" w:hAnsi="Courier New" w:cs="Courier New" w:hint="default"/>
+      </w:rPr>
+    </w:lvl>
+    <w:lvl w:ilvl="5" w:tplc="040C0005" w:tentative="1">
+      <w:start w:val="1"/>
+      <w:numFmt w:val="bullet"/>
+      <w:lvlText w:val=""/>
+      <w:lvlJc w:val="left"/>
+      <w:pPr>
+        <w:ind w:left="4320" w:hanging="360"/>
+      </w:pPr>
+      <w:rPr>
+        <w:rFonts w:ascii="Wingdings" w:hAnsi="Wingdings" w:hint="default"/>
+      </w:rPr>
+    </w:lvl>
+    <w:lvl w:ilvl="6" w:tplc="040C0001" w:tentative="1">
+      <w:start w:val="1"/>
+      <w:numFmt w:val="bullet"/>
+      <w:lvlText w:val=""/>
+      <w:lvlJc w:val="left"/>
+      <w:pPr>
+        <w:ind w:left="5040" w:hanging="360"/>
+      </w:pPr>
+      <w:rPr>
+        <w:rFonts w:ascii="Symbol" w:hAnsi="Symbol" w:hint="default"/>
+      </w:rPr>
+    </w:lvl>
+    <w:lvl w:ilvl="7" w:tplc="040C0003" w:tentative="1">
+      <w:start w:val="1"/>
+      <w:numFmt w:val="bullet"/>
+      <w:lvlText w:val="o"/>
+      <w:lvlJc w:val="left"/>
+      <w:pPr>
+        <w:ind w:left="5760" w:hanging="360"/>
+      </w:pPr>
+      <w:rPr>
+        <w:rFonts w:ascii="Courier New" w:hAnsi="Courier New" w:cs="Courier New" w:hint="default"/>
+      </w:rPr>
+    </w:lvl>
+    <w:lvl w:ilvl="8" w:tplc="040C0005" w:tentative="1">
+      <w:start w:val="1"/>
+      <w:numFmt w:val="bullet"/>
+      <w:lvlText w:val=""/>
+      <w:lvlJc w:val="left"/>
+      <w:pPr>
+        <w:ind w:left="6480" w:hanging="360"/>
+      </w:pPr>
+      <w:rPr>
+        <w:rFonts w:ascii="Wingdings" w:hAnsi="Wingdings" w:hint="default"/>
+      </w:rPr>
+    </w:lvl>
+  </w:abstractNum>
+  <w:abstractNum w:abstractNumId="1" w15:restartNumberingAfterBreak="0">
     <w:nsid w:val="2D600423"/>
     <w:multiLevelType w:val="hybridMultilevel"/>
     <w:tmpl w:val="BADAEF10"/>
@@ -3131,7 +3351,7 @@
       </w:rPr>
     </w:lvl>
   </w:abstractNum>
-  <w:abstractNum w:abstractNumId="1" w15:restartNumberingAfterBreak="0">
+  <w:abstractNum w:abstractNumId="2" w15:restartNumberingAfterBreak="0">
     <w:nsid w:val="304574A6"/>
     <w:multiLevelType w:val="hybridMultilevel"/>
     <w:tmpl w:val="A44A33EA"/>
@@ -3244,7 +3464,7 @@
       </w:rPr>
     </w:lvl>
   </w:abstractNum>
-  <w:abstractNum w:abstractNumId="2" w15:restartNumberingAfterBreak="0">
+  <w:abstractNum w:abstractNumId="3" w15:restartNumberingAfterBreak="0">
     <w:nsid w:val="40B8216C"/>
     <w:multiLevelType w:val="hybridMultilevel"/>
     <w:tmpl w:val="BC06D0B2"/>
@@ -3357,7 +3577,7 @@
       </w:rPr>
     </w:lvl>
   </w:abstractNum>
-  <w:abstractNum w:abstractNumId="3" w15:restartNumberingAfterBreak="0">
+  <w:abstractNum w:abstractNumId="4" w15:restartNumberingAfterBreak="0">
     <w:nsid w:val="4A4049DF"/>
     <w:multiLevelType w:val="hybridMultilevel"/>
     <w:tmpl w:val="FD1261DC"/>
@@ -3448,16 +3668,19 @@
     </w:lvl>
   </w:abstractNum>
   <w:num w:numId="1">
-    <w:abstractNumId w:val="0"/>
+    <w:abstractNumId w:val="1"/>
   </w:num>
   <w:num w:numId="2">
-    <w:abstractNumId w:val="1"/>
+    <w:abstractNumId w:val="2"/>
   </w:num>
   <w:num w:numId="3">
-    <w:abstractNumId w:val="2"/>
+    <w:abstractNumId w:val="3"/>
   </w:num>
   <w:num w:numId="4">
-    <w:abstractNumId w:val="3"/>
+    <w:abstractNumId w:val="4"/>
+  </w:num>
+  <w:num w:numId="5">
+    <w:abstractNumId w:val="0"/>
   </w:num>
 </w:numbering>
 </file>

</xml_diff>